<commit_message>
New translations email 8&9 [template] partner email – flight & accommodation details.docx (Spanish)
</commit_message>
<xml_diff>
--- a/public/email/crowdin/translations/es/Email 8&9 [TEMPLATE] Partner email – flight & accommodation details.docx
+++ b/public/email/crowdin/translations/es/Email 8&9 [TEMPLATE] Partner email – flight & accommodation details.docx
@@ -16,14 +16,14 @@
             <w:color w:val="1155cc"/>
             <w:u w:val="single"/>
           </w:rPr>
-          <w:t>English</w:t>
+          <w:t>Inglés</w:t>
         </w:r>
       </w:hyperlink>
       <w:r>
         <w:rPr>
           <w:color w:val="ff0000"/>
         </w:rPr>
-        <w:t xml:space="preserve"> / Portuguese / French / Thai / Vietnamese / Spanish</w:t>
+        <w:t xml:space="preserve"> / Portugués / Francés / Tailandés / Vietnamita / Español</w:t>
       </w:r>
     </w:p>
     <w:p>
@@ -45,7 +45,7 @@
         <w:pStyle w:val="P68B1DB1-Normal2"/>
       </w:pPr>
       <w:r>
-        <w:t>English</w:t>
+        <w:t>Inglés</w:t>
       </w:r>
     </w:p>
     <w:p/>
@@ -93,7 +93,7 @@
               <w:rPr>
                 <w:b w:val="1"/>
               </w:rPr>
-              <w:t>Brief</w:t>
+              <w:t>Breve</w:t>
             </w:r>
             <w:r>
               <w:t>:</w:t>
@@ -129,7 +129,7 @@
               <w:rPr>
                 <w:b w:val="1"/>
               </w:rPr>
-              <w:t xml:space="preserve">Target audience</w:t>
+              <w:t xml:space="preserve">Público objetivo</w:t>
             </w:r>
             <w:r>
               <w:t>:</w:t>
@@ -182,12 +182,12 @@
       <w:bookmarkStart w:colFirst="0" w:colLast="0" w:name="_pn640rj848nk" w:id="1"/>
       <w:bookmarkEnd w:id="1"/>
       <w:r>
-        <w:t xml:space="preserve">We can’t wait to meet you! </w:t>
-      </w:r>
-    </w:p>
-    <w:p>
-      <w:r>
-        <w:t xml:space="preserve">Hi </w:t>
+        <w:t xml:space="preserve">¡Estamos impacientes por conocerte! </w:t>
+      </w:r>
+    </w:p>
+    <w:p>
+      <w:r>
+        <w:t xml:space="preserve">Hola </w:t>
       </w:r>
       <w:r>
         <w:rPr>
@@ -202,7 +202,7 @@
     <w:p/>
     <w:p>
       <w:r>
-        <w:t xml:space="preserve">We hope you’re as excited as we are for </w:t>
+        <w:t xml:space="preserve">Esperamos que estés tan emocionado como nosotros por el </w:t>
       </w:r>
       <w:r>
         <w:rPr>
@@ -229,7 +229,7 @@
     <w:p/>
     <w:p>
       <w:r>
-        <w:t xml:space="preserve">In this email, we’ve linked/attached the following documents:</w:t>
+        <w:t xml:space="preserve">En este correo electrónico, hemos enlazado/adjuntado los siguientes documentos:</w:t>
       </w:r>
     </w:p>
     <w:p>
@@ -245,7 +245,7 @@
       </w:pPr>
       <w:commentRangeStart w:id="1"/>
       <w:r>
-        <w:t xml:space="preserve">Your return flight tickets</w:t>
+        <w:t xml:space="preserve">Tus billetes de avión de ida y vuelta</w:t>
       </w:r>
     </w:p>
     <w:p>
@@ -260,7 +260,7 @@
         </w:rPr>
       </w:pPr>
       <w:r>
-        <w:t xml:space="preserve">Your accommodation booking details</w:t>
+        <w:t xml:space="preserve">Los datos de tu reserva de alojamiento</w:t>
       </w:r>
     </w:p>
     <w:p>
@@ -295,7 +295,7 @@
       </w:pPr>
       <w:commentRangeStart w:id="2"/>
       <w:r>
-        <w:t xml:space="preserve">If you have any questions, please contact us via </w:t>
+        <w:t xml:space="preserve">Si tienes alguna pregunta, entra en contacto con nosotros por </w:t>
       </w:r>
       <w:hyperlink r:id="rId7">
         <w:r>
@@ -307,7 +307,7 @@
         </w:r>
       </w:hyperlink>
       <w:r>
-        <w:t xml:space="preserve"> or </w:t>
+        <w:t xml:space="preserve"> o </w:t>
       </w:r>
       <w:hyperlink r:id="rId8">
         <w:r>
@@ -327,7 +327,7 @@
         <w:spacing w:after="200" w:lineRule="auto"/>
       </w:pPr>
       <w:r>
-        <w:t xml:space="preserve">If you have any questions, please contact your country manager, </w:t>
+        <w:t xml:space="preserve">Si tienes alguna pregunta, entra en contacto con el gestor de tu país </w:t>
       </w:r>
       <w:r>
         <w:rPr>
@@ -336,7 +336,7 @@
         <w:t>[NAME]</w:t>
       </w:r>
       <w:r>
-        <w:t xml:space="preserve">, at </w:t>
+        <w:t xml:space="preserve">, en </w:t>
       </w:r>
       <w:r>
         <w:rPr>
@@ -345,7 +345,7 @@
         <w:t xml:space="preserve">[EMAIL ADDRESS]</w:t>
       </w:r>
       <w:r>
-        <w:t xml:space="preserve"> or </w:t>
+        <w:t xml:space="preserve"> o </w:t>
       </w:r>
       <w:r>
         <w:rPr>
@@ -363,13 +363,13 @@
     </w:p>
     <w:p>
       <w:r>
-        <w:t xml:space="preserve">See you on the </w:t>
+        <w:t xml:space="preserve">¡Nos vemos el </w:t>
       </w:r>
       <w:r>
         <w:rPr>
           <w:highlight w:val="yellow"/>
         </w:rPr>
-        <w:t>[DD]th</w:t>
+        <w:t xml:space="preserve">día [DD]</w:t>
       </w:r>
       <w:r>
         <w:t>!</w:t>
@@ -422,7 +422,7 @@
         <w:pStyle w:val="P68B1DB1-Normal3"/>
       </w:pPr>
       <w:r>
-        <w:t xml:space="preserve">choose either one</w:t>
+        <w:t xml:space="preserve">elija uno de los dos</w:t>
       </w:r>
     </w:p>
   </w:comment>

</xml_diff>